<commit_message>
Versões finais DE e DES
</commit_message>
<xml_diff>
--- a/Documentos/Documento de Especificação - Software de Produção de Discursos.docx
+++ b/Documentos/Documento de Especificação - Software de Produção de Discursos.docx
@@ -411,7 +411,21 @@
           <w:sz w:val="28"/>
           <w:szCs w:val="28"/>
         </w:rPr>
-        <w:t>10/06/2016</w:t>
+        <w:t>1</w:t>
+      </w:r>
+      <w:r>
+        <w:rPr>
+          <w:sz w:val="28"/>
+          <w:szCs w:val="28"/>
+        </w:rPr>
+        <w:t>7</w:t>
+      </w:r>
+      <w:r>
+        <w:rPr>
+          <w:sz w:val="28"/>
+          <w:szCs w:val="28"/>
+        </w:rPr>
+        <w:t>/06/2016</w:t>
       </w:r>
     </w:p>
     <w:p>
@@ -1303,6 +1317,97 @@
             <w:r>
               <w:t>, finalização</w:t>
             </w:r>
+          </w:p>
+        </w:tc>
+        <w:tc>
+          <w:tcPr>
+            <w:tcW w:w="1842" w:type="dxa"/>
+            <w:tcBorders>
+              <w:top w:val="single" w:sz="4" w:space="0" w:color="auto"/>
+              <w:left w:val="single" w:sz="4" w:space="0" w:color="auto"/>
+              <w:bottom w:val="single" w:sz="4" w:space="0" w:color="auto"/>
+              <w:right w:val="single" w:sz="4" w:space="0" w:color="auto"/>
+            </w:tcBorders>
+            <w:vAlign w:val="center"/>
+          </w:tcPr>
+          <w:p>
+            <w:pPr>
+              <w:spacing w:after="0" w:line="240" w:lineRule="auto"/>
+              <w:jc w:val="center"/>
+            </w:pPr>
+            <w:r>
+              <w:t>Jéssica Pereira</w:t>
+            </w:r>
+          </w:p>
+        </w:tc>
+      </w:tr>
+      <w:tr>
+        <w:tc>
+          <w:tcPr>
+            <w:tcW w:w="2123" w:type="dxa"/>
+            <w:tcBorders>
+              <w:top w:val="single" w:sz="4" w:space="0" w:color="auto"/>
+              <w:left w:val="single" w:sz="4" w:space="0" w:color="auto"/>
+              <w:bottom w:val="single" w:sz="4" w:space="0" w:color="auto"/>
+              <w:right w:val="single" w:sz="4" w:space="0" w:color="auto"/>
+            </w:tcBorders>
+            <w:vAlign w:val="center"/>
+          </w:tcPr>
+          <w:p>
+            <w:pPr>
+              <w:spacing w:after="0" w:line="240" w:lineRule="auto"/>
+              <w:jc w:val="center"/>
+            </w:pPr>
+            <w:r>
+              <w:t>15/06</w:t>
+            </w:r>
+          </w:p>
+        </w:tc>
+        <w:tc>
+          <w:tcPr>
+            <w:tcW w:w="1954" w:type="dxa"/>
+            <w:tcBorders>
+              <w:top w:val="single" w:sz="4" w:space="0" w:color="auto"/>
+              <w:left w:val="single" w:sz="4" w:space="0" w:color="auto"/>
+              <w:bottom w:val="single" w:sz="4" w:space="0" w:color="auto"/>
+              <w:right w:val="single" w:sz="4" w:space="0" w:color="auto"/>
+            </w:tcBorders>
+            <w:vAlign w:val="center"/>
+          </w:tcPr>
+          <w:p>
+            <w:pPr>
+              <w:spacing w:after="0" w:line="240" w:lineRule="auto"/>
+              <w:jc w:val="center"/>
+            </w:pPr>
+            <w:r>
+              <w:t>0.7</w:t>
+            </w:r>
+          </w:p>
+        </w:tc>
+        <w:tc>
+          <w:tcPr>
+            <w:tcW w:w="2694" w:type="dxa"/>
+            <w:tcBorders>
+              <w:top w:val="single" w:sz="4" w:space="0" w:color="auto"/>
+              <w:left w:val="single" w:sz="4" w:space="0" w:color="auto"/>
+              <w:bottom w:val="single" w:sz="4" w:space="0" w:color="auto"/>
+              <w:right w:val="single" w:sz="4" w:space="0" w:color="auto"/>
+            </w:tcBorders>
+            <w:vAlign w:val="center"/>
+          </w:tcPr>
+          <w:p>
+            <w:pPr>
+              <w:spacing w:after="0" w:line="240" w:lineRule="auto"/>
+              <w:jc w:val="center"/>
+            </w:pPr>
+            <w:r>
+              <w:t>Versão fina</w:t>
+            </w:r>
+            <w:bookmarkStart w:id="0" w:name="_GoBack"/>
+            <w:r>
+              <w:t>l</w:t>
+            </w:r>
+            <w:bookmarkEnd w:id="0"/>
           </w:p>
         </w:tc>
         <w:tc>
@@ -2960,7 +3065,7 @@
           <w:docGrid w:linePitch="360"/>
         </w:sectPr>
       </w:pPr>
-      <w:bookmarkStart w:id="0" w:name="_Toc451082841"/>
+      <w:bookmarkStart w:id="1" w:name="_Toc451082841"/>
     </w:p>
     <w:p>
       <w:pPr>
@@ -2980,7 +3085,7 @@
         <w:lastRenderedPageBreak/>
         <w:t>Introdução</w:t>
       </w:r>
-      <w:bookmarkEnd w:id="0"/>
+      <w:bookmarkEnd w:id="1"/>
     </w:p>
     <w:p>
       <w:pPr>
@@ -3114,7 +3219,7 @@
           <w:szCs w:val="24"/>
         </w:rPr>
       </w:pPr>
-      <w:bookmarkStart w:id="1" w:name="_Toc451082842"/>
+      <w:bookmarkStart w:id="2" w:name="_Toc451082842"/>
       <w:r>
         <w:rPr>
           <w:b/>
@@ -3124,7 +3229,7 @@
         </w:rPr>
         <w:t>Escopo</w:t>
       </w:r>
-      <w:bookmarkEnd w:id="1"/>
+      <w:bookmarkEnd w:id="2"/>
     </w:p>
     <w:p>
       <w:pPr>
@@ -3166,7 +3271,13 @@
         <w:t>que acessará de</w:t>
       </w:r>
       <w:r>
-        <w:t xml:space="preserve"> seu computador pessoal.</w:t>
+        <w:t xml:space="preserve"> seu computador pessoal</w:t>
+      </w:r>
+      <w:r>
+        <w:t>, em ambiente Linux</w:t>
+      </w:r>
+      <w:r>
+        <w:t>.</w:t>
       </w:r>
       <w:r>
         <w:t xml:space="preserve"> </w:t>
@@ -3217,7 +3328,7 @@
           <w:szCs w:val="24"/>
         </w:rPr>
       </w:pPr>
-      <w:bookmarkStart w:id="2" w:name="_Toc451082843"/>
+      <w:bookmarkStart w:id="3" w:name="_Toc451082843"/>
       <w:r>
         <w:rPr>
           <w:b/>
@@ -3227,7 +3338,7 @@
         </w:rPr>
         <w:t>Descrição dos Stakeholders</w:t>
       </w:r>
-      <w:bookmarkEnd w:id="2"/>
+      <w:bookmarkEnd w:id="3"/>
       <w:r>
         <w:rPr>
           <w:b/>
@@ -3677,7 +3788,7 @@
           <w:color w:val="000000" w:themeColor="text1"/>
         </w:rPr>
       </w:pPr>
-      <w:bookmarkStart w:id="3" w:name="_Toc451082844"/>
+      <w:bookmarkStart w:id="4" w:name="_Toc451082844"/>
       <w:r>
         <w:rPr>
           <w:color w:val="000000" w:themeColor="text1"/>
@@ -3690,7 +3801,7 @@
         </w:rPr>
         <w:t xml:space="preserve"> Geral</w:t>
       </w:r>
-      <w:bookmarkEnd w:id="3"/>
+      <w:bookmarkEnd w:id="4"/>
     </w:p>
     <w:p>
       <w:pPr>
@@ -3717,7 +3828,7 @@
           <w:szCs w:val="24"/>
         </w:rPr>
       </w:pPr>
-      <w:bookmarkStart w:id="4" w:name="_Toc451082845"/>
+      <w:bookmarkStart w:id="5" w:name="_Toc451082845"/>
       <w:r>
         <w:rPr>
           <w:b/>
@@ -3727,7 +3838,7 @@
         </w:rPr>
         <w:t>Descrição do público alvo</w:t>
       </w:r>
-      <w:bookmarkEnd w:id="4"/>
+      <w:bookmarkEnd w:id="5"/>
       <w:r>
         <w:rPr>
           <w:b/>
@@ -3874,7 +3985,7 @@
           <w:szCs w:val="24"/>
         </w:rPr>
       </w:pPr>
-      <w:bookmarkStart w:id="5" w:name="_Toc451082846"/>
+      <w:bookmarkStart w:id="6" w:name="_Toc451082846"/>
       <w:r>
         <w:rPr>
           <w:b/>
@@ -3884,7 +3995,7 @@
         </w:rPr>
         <w:t>Restrições</w:t>
       </w:r>
-      <w:bookmarkEnd w:id="5"/>
+      <w:bookmarkEnd w:id="6"/>
     </w:p>
     <w:p>
       <w:pPr>
@@ -3901,7 +4012,7 @@
           <w:szCs w:val="22"/>
         </w:rPr>
       </w:pPr>
-      <w:bookmarkStart w:id="6" w:name="_Toc451082847"/>
+      <w:bookmarkStart w:id="7" w:name="_Toc451082847"/>
       <w:r>
         <w:rPr>
           <w:b/>
@@ -3920,14 +4031,20 @@
         </w:rPr>
         <w:t>Restrições de tempo</w:t>
       </w:r>
-      <w:bookmarkEnd w:id="6"/>
-    </w:p>
-    <w:p>
-      <w:pPr>
-        <w:spacing w:after="0"/>
-      </w:pPr>
-      <w:r>
-        <w:t>O software deverá ser entregue até dia 10/06/2016.</w:t>
+      <w:bookmarkEnd w:id="7"/>
+    </w:p>
+    <w:p>
+      <w:pPr>
+        <w:spacing w:after="0"/>
+      </w:pPr>
+      <w:r>
+        <w:t>O softwar</w:t>
+      </w:r>
+      <w:r>
+        <w:t>e deverá ser entregue até dia 17</w:t>
+      </w:r>
+      <w:r>
+        <w:t>/06/2016.</w:t>
       </w:r>
     </w:p>
     <w:p>
@@ -3945,7 +4062,7 @@
           <w:szCs w:val="22"/>
         </w:rPr>
       </w:pPr>
-      <w:bookmarkStart w:id="7" w:name="_Toc451082848"/>
+      <w:bookmarkStart w:id="8" w:name="_Toc451082848"/>
       <w:r>
         <w:rPr>
           <w:b/>
@@ -3964,7 +4081,7 @@
         </w:rPr>
         <w:t>Restrições de hardware</w:t>
       </w:r>
-      <w:bookmarkEnd w:id="7"/>
+      <w:bookmarkEnd w:id="8"/>
     </w:p>
     <w:p>
       <w:pPr>
@@ -3989,7 +4106,7 @@
           <w:szCs w:val="22"/>
         </w:rPr>
       </w:pPr>
-      <w:bookmarkStart w:id="8" w:name="_Toc451082849"/>
+      <w:bookmarkStart w:id="9" w:name="_Toc451082849"/>
       <w:r>
         <w:rPr>
           <w:b/>
@@ -4008,7 +4125,7 @@
         </w:rPr>
         <w:t>Restrições de custo</w:t>
       </w:r>
-      <w:bookmarkEnd w:id="8"/>
+      <w:bookmarkEnd w:id="9"/>
     </w:p>
     <w:p>
       <w:r>
@@ -4033,22 +4150,17 @@
         <w:t xml:space="preserve"> de R$</w:t>
       </w:r>
       <w:r>
-        <w:t>4</w:t>
+        <w:t>7</w:t>
       </w:r>
       <w:r>
         <w:t>.000,00 (</w:t>
       </w:r>
       <w:r>
-        <w:t>quatro</w:t>
+        <w:t>sete</w:t>
       </w:r>
       <w:r>
         <w:t xml:space="preserve"> mil reais).</w:t>
       </w:r>
-    </w:p>
-    <w:p>
-      <w:pPr>
-        <w:spacing w:after="200" w:line="276" w:lineRule="auto"/>
-      </w:pPr>
       <w:r>
         <w:br w:type="page"/>
       </w:r>
@@ -4064,7 +4176,7 @@
           <w:color w:val="000000" w:themeColor="text1"/>
         </w:rPr>
       </w:pPr>
-      <w:bookmarkStart w:id="9" w:name="_Toc451082850"/>
+      <w:bookmarkStart w:id="10" w:name="_Toc451082850"/>
       <w:r>
         <w:rPr>
           <w:color w:val="000000" w:themeColor="text1"/>
@@ -4072,7 +4184,7 @@
         <w:lastRenderedPageBreak/>
         <w:t>Requisitos</w:t>
       </w:r>
-      <w:bookmarkEnd w:id="9"/>
+      <w:bookmarkEnd w:id="10"/>
     </w:p>
     <w:p>
       <w:pPr>
@@ -4099,7 +4211,7 @@
           <w:szCs w:val="24"/>
         </w:rPr>
       </w:pPr>
-      <w:bookmarkStart w:id="10" w:name="_Toc451082851"/>
+      <w:bookmarkStart w:id="11" w:name="_Toc451082851"/>
       <w:r>
         <w:rPr>
           <w:b/>
@@ -4109,7 +4221,7 @@
         </w:rPr>
         <w:t>Requisitos Funcionais</w:t>
       </w:r>
-      <w:bookmarkEnd w:id="10"/>
+      <w:bookmarkEnd w:id="11"/>
     </w:p>
     <w:p>
       <w:pPr>
@@ -4584,7 +4696,13 @@
         <w:t xml:space="preserve"> em histórico</w:t>
       </w:r>
       <w:r>
-        <w:t xml:space="preserve"> listados por índices.</w:t>
+        <w:t xml:space="preserve"> listados por índices</w:t>
+      </w:r>
+      <w:r>
+        <w:t>, do mais antigo ao mais recente</w:t>
+      </w:r>
+      <w:r>
+        <w:t>.</w:t>
       </w:r>
     </w:p>
     <w:p>
@@ -4643,7 +4761,7 @@
           <w:szCs w:val="24"/>
         </w:rPr>
       </w:pPr>
-      <w:bookmarkStart w:id="11" w:name="_Toc451082852"/>
+      <w:bookmarkStart w:id="12" w:name="_Toc451082852"/>
       <w:r>
         <w:rPr>
           <w:b/>
@@ -4653,7 +4771,7 @@
         </w:rPr>
         <w:t>Requisitos de Qualidade</w:t>
       </w:r>
-      <w:bookmarkEnd w:id="11"/>
+      <w:bookmarkEnd w:id="12"/>
     </w:p>
     <w:p>
       <w:pPr>
@@ -4802,7 +4920,10 @@
         <w:t>•</w:t>
       </w:r>
       <w:r>
-        <w:t xml:space="preserve"> Para a consulta ao histórico</w:t>
+        <w:t xml:space="preserve"> </w:t>
+      </w:r>
+      <w:r>
+        <w:t>Para a consulta ao histórico</w:t>
       </w:r>
       <w:r>
         <w:fldChar w:fldCharType="begin"/>
@@ -4835,6 +4956,7 @@
     <w:p>
       <w:pPr>
         <w:spacing w:after="0"/>
+        <w:jc w:val="center"/>
       </w:pPr>
     </w:p>
     <w:p>
@@ -4859,7 +4981,7 @@
           <w:color w:val="000000" w:themeColor="text1"/>
         </w:rPr>
       </w:pPr>
-      <w:bookmarkStart w:id="12" w:name="_Toc451082853"/>
+      <w:bookmarkStart w:id="13" w:name="_Toc451082853"/>
       <w:r>
         <w:rPr>
           <w:color w:val="000000" w:themeColor="text1"/>
@@ -4867,7 +4989,7 @@
         <w:lastRenderedPageBreak/>
         <w:t>Apêndice</w:t>
       </w:r>
-      <w:bookmarkEnd w:id="12"/>
+      <w:bookmarkEnd w:id="13"/>
     </w:p>
     <w:p>
       <w:pPr>
@@ -4901,7 +5023,7 @@
           <w:szCs w:val="24"/>
         </w:rPr>
       </w:pPr>
-      <w:bookmarkStart w:id="13" w:name="_Toc451082854"/>
+      <w:bookmarkStart w:id="14" w:name="_Toc451082854"/>
       <w:r>
         <w:rPr>
           <w:b/>
@@ -4911,7 +5033,7 @@
         </w:rPr>
         <w:t>Diagrama de Caso de Uso</w:t>
       </w:r>
-      <w:bookmarkEnd w:id="13"/>
+      <w:bookmarkEnd w:id="14"/>
     </w:p>
     <w:p>
       <w:pPr>
@@ -4983,7 +5105,7 @@
           <w:lang w:eastAsia="pt-BR"/>
         </w:rPr>
         <w:drawing>
-          <wp:anchor distT="0" distB="0" distL="114300" distR="114300" simplePos="0" relativeHeight="251645440" behindDoc="0" locked="0" layoutInCell="1" allowOverlap="1" wp14:anchorId="25939242" wp14:editId="295EB037">
+          <wp:anchor distT="0" distB="0" distL="114300" distR="114300" simplePos="0" relativeHeight="251645440" behindDoc="0" locked="0" layoutInCell="1" allowOverlap="1" wp14:anchorId="23295171" wp14:editId="03262675">
             <wp:simplePos x="0" y="0"/>
             <wp:positionH relativeFrom="margin">
               <wp:posOffset>-557530</wp:posOffset>
@@ -5300,7 +5422,7 @@
           <w:szCs w:val="24"/>
         </w:rPr>
       </w:pPr>
-      <w:bookmarkStart w:id="14" w:name="_Toc451082855"/>
+      <w:bookmarkStart w:id="15" w:name="_Toc451082855"/>
       <w:r>
         <w:rPr>
           <w:b/>
@@ -5311,7 +5433,12 @@
         <w:lastRenderedPageBreak/>
         <w:t>Casos de Uso Textuais</w:t>
       </w:r>
-      <w:bookmarkEnd w:id="14"/>
+      <w:bookmarkEnd w:id="15"/>
+    </w:p>
+    <w:p>
+      <w:pPr>
+        <w:spacing w:after="0"/>
+      </w:pPr>
     </w:p>
     <w:p>
       <w:pPr>
@@ -5505,7 +5632,7 @@
               <w:spacing w:after="0"/>
             </w:pPr>
             <w:r>
-              <w:t>Criticidade</w:t>
+              <w:t>Fonte</w:t>
             </w:r>
           </w:p>
         </w:tc>
@@ -5519,7 +5646,40 @@
               <w:jc w:val="center"/>
             </w:pPr>
             <w:r>
-              <w:t>Alta</w:t>
+              <w:t>Cliente</w:t>
+            </w:r>
+            <w:r>
+              <w:fldChar w:fldCharType="begin"/>
+            </w:r>
+            <w:r>
+              <w:instrText xml:space="preserve"> XE "</w:instrText>
+            </w:r>
+            <w:r>
+              <w:instrText>Cliente</w:instrText>
+            </w:r>
+            <w:r>
+              <w:instrText xml:space="preserve">" </w:instrText>
+            </w:r>
+            <w:r>
+              <w:fldChar w:fldCharType="end"/>
+            </w:r>
+            <w:r>
+              <w:t xml:space="preserve"> Breno Martins</w:t>
+            </w:r>
+            <w:r>
+              <w:fldChar w:fldCharType="begin"/>
+            </w:r>
+            <w:r>
+              <w:instrText xml:space="preserve"> XE "</w:instrText>
+            </w:r>
+            <w:r>
+              <w:instrText>Breno Martins</w:instrText>
+            </w:r>
+            <w:r>
+              <w:instrText xml:space="preserve">" </w:instrText>
+            </w:r>
+            <w:r>
+              <w:fldChar w:fldCharType="end"/>
             </w:r>
           </w:p>
         </w:tc>
@@ -5527,7 +5687,7 @@
       <w:tr>
         <w:tc>
           <w:tcPr>
-            <w:tcW w:w="1101" w:type="dxa"/>
+            <w:tcW w:w="2441" w:type="dxa"/>
           </w:tcPr>
           <w:p>
             <w:pPr>
@@ -5539,13 +5699,28 @@
               <w:spacing w:after="0"/>
             </w:pPr>
             <w:r>
-              <w:t>Fonte</w:t>
-            </w:r>
-          </w:p>
-        </w:tc>
-        <w:tc>
-          <w:tcPr>
-            <w:tcW w:w="7543" w:type="dxa"/>
+              <w:t>Responsável</w:t>
+            </w:r>
+            <w:r>
+              <w:fldChar w:fldCharType="begin"/>
+            </w:r>
+            <w:r>
+              <w:instrText xml:space="preserve"> XE "</w:instrText>
+            </w:r>
+            <w:r>
+              <w:instrText>Responsável</w:instrText>
+            </w:r>
+            <w:r>
+              <w:instrText xml:space="preserve">" </w:instrText>
+            </w:r>
+            <w:r>
+              <w:fldChar w:fldCharType="end"/>
+            </w:r>
+          </w:p>
+        </w:tc>
+        <w:tc>
+          <w:tcPr>
+            <w:tcW w:w="6279" w:type="dxa"/>
           </w:tcPr>
           <w:p>
             <w:pPr>
@@ -5553,40 +5728,7 @@
               <w:jc w:val="center"/>
             </w:pPr>
             <w:r>
-              <w:t>Cliente</w:t>
-            </w:r>
-            <w:r>
-              <w:fldChar w:fldCharType="begin"/>
-            </w:r>
-            <w:r>
-              <w:instrText xml:space="preserve"> XE "</w:instrText>
-            </w:r>
-            <w:r>
-              <w:instrText>Cliente</w:instrText>
-            </w:r>
-            <w:r>
-              <w:instrText xml:space="preserve">" </w:instrText>
-            </w:r>
-            <w:r>
-              <w:fldChar w:fldCharType="end"/>
-            </w:r>
-            <w:r>
-              <w:t xml:space="preserve"> Breno Martins</w:t>
-            </w:r>
-            <w:r>
-              <w:fldChar w:fldCharType="begin"/>
-            </w:r>
-            <w:r>
-              <w:instrText xml:space="preserve"> XE "</w:instrText>
-            </w:r>
-            <w:r>
-              <w:instrText>Breno Martins</w:instrText>
-            </w:r>
-            <w:r>
-              <w:instrText xml:space="preserve">" </w:instrText>
-            </w:r>
-            <w:r>
-              <w:fldChar w:fldCharType="end"/>
+              <w:t>Jéssica Pereira</w:t>
             </w:r>
           </w:p>
         </w:tc>
@@ -5594,7 +5736,8 @@
       <w:tr>
         <w:tc>
           <w:tcPr>
-            <w:tcW w:w="1101" w:type="dxa"/>
+            <w:tcW w:w="2441" w:type="dxa"/>
+            <w:vAlign w:val="center"/>
           </w:tcPr>
           <w:p>
             <w:pPr>
@@ -5606,28 +5749,14 @@
               <w:spacing w:after="0"/>
             </w:pPr>
             <w:r>
-              <w:t>Responsável</w:t>
-            </w:r>
-            <w:r>
-              <w:fldChar w:fldCharType="begin"/>
-            </w:r>
-            <w:r>
-              <w:instrText xml:space="preserve"> XE "</w:instrText>
-            </w:r>
-            <w:r>
-              <w:instrText>Responsável</w:instrText>
-            </w:r>
-            <w:r>
-              <w:instrText xml:space="preserve">" </w:instrText>
-            </w:r>
-            <w:r>
-              <w:fldChar w:fldCharType="end"/>
-            </w:r>
-          </w:p>
-        </w:tc>
-        <w:tc>
-          <w:tcPr>
-            <w:tcW w:w="7543" w:type="dxa"/>
+              <w:t>Descrição</w:t>
+            </w:r>
+          </w:p>
+        </w:tc>
+        <w:tc>
+          <w:tcPr>
+            <w:tcW w:w="6279" w:type="dxa"/>
+            <w:vAlign w:val="center"/>
           </w:tcPr>
           <w:p>
             <w:pPr>
@@ -5635,7 +5764,10 @@
               <w:jc w:val="center"/>
             </w:pPr>
             <w:r>
-              <w:t>Jéssica Pereira</w:t>
+              <w:t xml:space="preserve">Gerar um discurso completo a partir dos parâmetros de </w:t>
+            </w:r>
+            <w:r>
+              <w:t>configuração</w:t>
             </w:r>
           </w:p>
         </w:tc>
@@ -5643,8 +5775,7 @@
       <w:tr>
         <w:tc>
           <w:tcPr>
-            <w:tcW w:w="1101" w:type="dxa"/>
-            <w:vAlign w:val="center"/>
+            <w:tcW w:w="2441" w:type="dxa"/>
           </w:tcPr>
           <w:p>
             <w:pPr>
@@ -5656,14 +5787,13 @@
               <w:spacing w:after="0"/>
             </w:pPr>
             <w:r>
-              <w:t>Descrição</w:t>
-            </w:r>
-          </w:p>
-        </w:tc>
-        <w:tc>
-          <w:tcPr>
-            <w:tcW w:w="7543" w:type="dxa"/>
-            <w:vAlign w:val="center"/>
+              <w:t>Trigger</w:t>
+            </w:r>
+          </w:p>
+        </w:tc>
+        <w:tc>
+          <w:tcPr>
+            <w:tcW w:w="6279" w:type="dxa"/>
           </w:tcPr>
           <w:p>
             <w:pPr>
@@ -5671,10 +5801,7 @@
               <w:jc w:val="center"/>
             </w:pPr>
             <w:r>
-              <w:t xml:space="preserve">Gerar um discurso completo a partir dos parâmetros de </w:t>
-            </w:r>
-            <w:r>
-              <w:t>configuração</w:t>
+              <w:t>Ler parâmetros de configuração</w:t>
             </w:r>
           </w:p>
         </w:tc>
@@ -5682,7 +5809,7 @@
       <w:tr>
         <w:tc>
           <w:tcPr>
-            <w:tcW w:w="1101" w:type="dxa"/>
+            <w:tcW w:w="2441" w:type="dxa"/>
           </w:tcPr>
           <w:p>
             <w:pPr>
@@ -5694,13 +5821,13 @@
               <w:spacing w:after="0"/>
             </w:pPr>
             <w:r>
-              <w:t>Trigger</w:t>
-            </w:r>
-          </w:p>
-        </w:tc>
-        <w:tc>
-          <w:tcPr>
-            <w:tcW w:w="7543" w:type="dxa"/>
+              <w:t>Atores</w:t>
+            </w:r>
+          </w:p>
+        </w:tc>
+        <w:tc>
+          <w:tcPr>
+            <w:tcW w:w="6279" w:type="dxa"/>
           </w:tcPr>
           <w:p>
             <w:pPr>
@@ -5708,7 +5835,22 @@
               <w:jc w:val="center"/>
             </w:pPr>
             <w:r>
-              <w:t>Ler parâmetros de configuração</w:t>
+              <w:t>Cliente</w:t>
+            </w:r>
+            <w:r>
+              <w:fldChar w:fldCharType="begin"/>
+            </w:r>
+            <w:r>
+              <w:instrText xml:space="preserve"> XE "</w:instrText>
+            </w:r>
+            <w:r>
+              <w:instrText>Cliente</w:instrText>
+            </w:r>
+            <w:r>
+              <w:instrText xml:space="preserve">" </w:instrText>
+            </w:r>
+            <w:r>
+              <w:fldChar w:fldCharType="end"/>
             </w:r>
           </w:p>
         </w:tc>
@@ -5716,7 +5858,7 @@
       <w:tr>
         <w:tc>
           <w:tcPr>
-            <w:tcW w:w="1101" w:type="dxa"/>
+            <w:tcW w:w="2441" w:type="dxa"/>
           </w:tcPr>
           <w:p>
             <w:pPr>
@@ -5728,13 +5870,13 @@
               <w:spacing w:after="0"/>
             </w:pPr>
             <w:r>
-              <w:t>Atores</w:t>
-            </w:r>
-          </w:p>
-        </w:tc>
-        <w:tc>
-          <w:tcPr>
-            <w:tcW w:w="7543" w:type="dxa"/>
+              <w:t>Pré-condições</w:t>
+            </w:r>
+          </w:p>
+        </w:tc>
+        <w:tc>
+          <w:tcPr>
+            <w:tcW w:w="6279" w:type="dxa"/>
           </w:tcPr>
           <w:p>
             <w:pPr>
@@ -5742,22 +5884,7 @@
               <w:jc w:val="center"/>
             </w:pPr>
             <w:r>
-              <w:t>Cliente</w:t>
-            </w:r>
-            <w:r>
-              <w:fldChar w:fldCharType="begin"/>
-            </w:r>
-            <w:r>
-              <w:instrText xml:space="preserve"> XE "</w:instrText>
-            </w:r>
-            <w:r>
-              <w:instrText>Cliente</w:instrText>
-            </w:r>
-            <w:r>
-              <w:instrText xml:space="preserve">" </w:instrText>
-            </w:r>
-            <w:r>
-              <w:fldChar w:fldCharType="end"/>
+              <w:t>Ler os parâmetros de configuração</w:t>
             </w:r>
           </w:p>
         </w:tc>
@@ -5765,7 +5892,7 @@
       <w:tr>
         <w:tc>
           <w:tcPr>
-            <w:tcW w:w="1101" w:type="dxa"/>
+            <w:tcW w:w="2441" w:type="dxa"/>
           </w:tcPr>
           <w:p>
             <w:pPr>
@@ -5777,13 +5904,13 @@
               <w:spacing w:after="0"/>
             </w:pPr>
             <w:r>
-              <w:t>Pré-condições</w:t>
-            </w:r>
-          </w:p>
-        </w:tc>
-        <w:tc>
-          <w:tcPr>
-            <w:tcW w:w="7543" w:type="dxa"/>
+              <w:t>Resultado</w:t>
+            </w:r>
+          </w:p>
+        </w:tc>
+        <w:tc>
+          <w:tcPr>
+            <w:tcW w:w="6279" w:type="dxa"/>
           </w:tcPr>
           <w:p>
             <w:pPr>
@@ -5791,7 +5918,7 @@
               <w:jc w:val="center"/>
             </w:pPr>
             <w:r>
-              <w:t>Ler os parâmetros de configuração</w:t>
+              <w:t>Discurso gerado e exibido na tela</w:t>
             </w:r>
           </w:p>
         </w:tc>
@@ -5799,7 +5926,7 @@
       <w:tr>
         <w:tc>
           <w:tcPr>
-            <w:tcW w:w="1101" w:type="dxa"/>
+            <w:tcW w:w="2441" w:type="dxa"/>
           </w:tcPr>
           <w:p>
             <w:pPr>
@@ -5811,13 +5938,13 @@
               <w:spacing w:after="0"/>
             </w:pPr>
             <w:r>
-              <w:t>Resultado</w:t>
-            </w:r>
-          </w:p>
-        </w:tc>
-        <w:tc>
-          <w:tcPr>
-            <w:tcW w:w="7543" w:type="dxa"/>
+              <w:t>Cenário principal</w:t>
+            </w:r>
+          </w:p>
+        </w:tc>
+        <w:tc>
+          <w:tcPr>
+            <w:tcW w:w="6279" w:type="dxa"/>
           </w:tcPr>
           <w:p>
             <w:pPr>
@@ -5825,7 +5952,25 @@
               <w:jc w:val="center"/>
             </w:pPr>
             <w:r>
-              <w:t>Discurso gerado e exibido na tela</w:t>
+              <w:t>Cliente</w:t>
+            </w:r>
+            <w:r>
+              <w:fldChar w:fldCharType="begin"/>
+            </w:r>
+            <w:r>
+              <w:instrText xml:space="preserve"> XE "</w:instrText>
+            </w:r>
+            <w:r>
+              <w:instrText>Cliente</w:instrText>
+            </w:r>
+            <w:r>
+              <w:instrText xml:space="preserve">" </w:instrText>
+            </w:r>
+            <w:r>
+              <w:fldChar w:fldCharType="end"/>
+            </w:r>
+            <w:r>
+              <w:t xml:space="preserve"> solicitou gerar discurso e para isso foi pedido os parâmetros de configuração</w:t>
             </w:r>
           </w:p>
         </w:tc>
@@ -5845,58 +5990,6 @@
               <w:spacing w:after="0"/>
             </w:pPr>
             <w:r>
-              <w:t>Cenário principal</w:t>
-            </w:r>
-          </w:p>
-        </w:tc>
-        <w:tc>
-          <w:tcPr>
-            <w:tcW w:w="6279" w:type="dxa"/>
-          </w:tcPr>
-          <w:p>
-            <w:pPr>
-              <w:spacing w:after="0"/>
-              <w:jc w:val="center"/>
-            </w:pPr>
-            <w:r>
-              <w:t>Cliente</w:t>
-            </w:r>
-            <w:r>
-              <w:fldChar w:fldCharType="begin"/>
-            </w:r>
-            <w:r>
-              <w:instrText xml:space="preserve"> XE "</w:instrText>
-            </w:r>
-            <w:r>
-              <w:instrText>Cliente</w:instrText>
-            </w:r>
-            <w:r>
-              <w:instrText xml:space="preserve">" </w:instrText>
-            </w:r>
-            <w:r>
-              <w:fldChar w:fldCharType="end"/>
-            </w:r>
-            <w:r>
-              <w:t xml:space="preserve"> solicitou gerar discurso e para isso foi pedido os parâmetros de configuração</w:t>
-            </w:r>
-          </w:p>
-        </w:tc>
-      </w:tr>
-      <w:tr>
-        <w:tc>
-          <w:tcPr>
-            <w:tcW w:w="2441" w:type="dxa"/>
-          </w:tcPr>
-          <w:p>
-            <w:pPr>
-              <w:pStyle w:val="PargrafodaLista"/>
-              <w:numPr>
-                <w:ilvl w:val="0"/>
-                <w:numId w:val="3"/>
-              </w:numPr>
-              <w:spacing w:after="0"/>
-            </w:pPr>
-            <w:r>
               <w:t>Cenários alternativos</w:t>
             </w:r>
           </w:p>
@@ -5951,6 +6044,11 @@
         </w:tc>
       </w:tr>
     </w:tbl>
+    <w:p>
+      <w:pPr>
+        <w:spacing w:after="0"/>
+      </w:pPr>
+    </w:p>
     <w:p>
       <w:pPr>
         <w:spacing w:after="0"/>
@@ -6136,7 +6234,7 @@
               <w:spacing w:after="0"/>
             </w:pPr>
             <w:r>
-              <w:t>Criticidade</w:t>
+              <w:t>Fonte</w:t>
             </w:r>
           </w:p>
         </w:tc>
@@ -6151,7 +6249,40 @@
               <w:jc w:val="center"/>
             </w:pPr>
             <w:r>
-              <w:t>Alta</w:t>
+              <w:t>Cliente</w:t>
+            </w:r>
+            <w:r>
+              <w:fldChar w:fldCharType="begin"/>
+            </w:r>
+            <w:r>
+              <w:instrText xml:space="preserve"> XE "</w:instrText>
+            </w:r>
+            <w:r>
+              <w:instrText>Cliente</w:instrText>
+            </w:r>
+            <w:r>
+              <w:instrText xml:space="preserve">" </w:instrText>
+            </w:r>
+            <w:r>
+              <w:fldChar w:fldCharType="end"/>
+            </w:r>
+            <w:r>
+              <w:t xml:space="preserve"> Breno Martins</w:t>
+            </w:r>
+            <w:r>
+              <w:fldChar w:fldCharType="begin"/>
+            </w:r>
+            <w:r>
+              <w:instrText xml:space="preserve"> XE "</w:instrText>
+            </w:r>
+            <w:r>
+              <w:instrText>Breno Martins</w:instrText>
+            </w:r>
+            <w:r>
+              <w:instrText xml:space="preserve">" </w:instrText>
+            </w:r>
+            <w:r>
+              <w:fldChar w:fldCharType="end"/>
             </w:r>
           </w:p>
         </w:tc>
@@ -6159,7 +6290,7 @@
       <w:tr>
         <w:tc>
           <w:tcPr>
-            <w:tcW w:w="1101" w:type="dxa"/>
+            <w:tcW w:w="2441" w:type="dxa"/>
           </w:tcPr>
           <w:p>
             <w:pPr>
@@ -6171,13 +6302,28 @@
               <w:spacing w:after="0"/>
             </w:pPr>
             <w:r>
-              <w:t>Fonte</w:t>
-            </w:r>
-          </w:p>
-        </w:tc>
-        <w:tc>
-          <w:tcPr>
-            <w:tcW w:w="7543" w:type="dxa"/>
+              <w:t>Responsável</w:t>
+            </w:r>
+            <w:r>
+              <w:fldChar w:fldCharType="begin"/>
+            </w:r>
+            <w:r>
+              <w:instrText xml:space="preserve"> XE "</w:instrText>
+            </w:r>
+            <w:r>
+              <w:instrText>Responsável</w:instrText>
+            </w:r>
+            <w:r>
+              <w:instrText xml:space="preserve">" </w:instrText>
+            </w:r>
+            <w:r>
+              <w:fldChar w:fldCharType="end"/>
+            </w:r>
+          </w:p>
+        </w:tc>
+        <w:tc>
+          <w:tcPr>
+            <w:tcW w:w="6279" w:type="dxa"/>
             <w:vAlign w:val="center"/>
           </w:tcPr>
           <w:p>
@@ -6186,40 +6332,7 @@
               <w:jc w:val="center"/>
             </w:pPr>
             <w:r>
-              <w:t>Cliente</w:t>
-            </w:r>
-            <w:r>
-              <w:fldChar w:fldCharType="begin"/>
-            </w:r>
-            <w:r>
-              <w:instrText xml:space="preserve"> XE "</w:instrText>
-            </w:r>
-            <w:r>
-              <w:instrText>Cliente</w:instrText>
-            </w:r>
-            <w:r>
-              <w:instrText xml:space="preserve">" </w:instrText>
-            </w:r>
-            <w:r>
-              <w:fldChar w:fldCharType="end"/>
-            </w:r>
-            <w:r>
-              <w:t xml:space="preserve"> Breno Martins</w:t>
-            </w:r>
-            <w:r>
-              <w:fldChar w:fldCharType="begin"/>
-            </w:r>
-            <w:r>
-              <w:instrText xml:space="preserve"> XE "</w:instrText>
-            </w:r>
-            <w:r>
-              <w:instrText>Breno Martins</w:instrText>
-            </w:r>
-            <w:r>
-              <w:instrText xml:space="preserve">" </w:instrText>
-            </w:r>
-            <w:r>
-              <w:fldChar w:fldCharType="end"/>
+              <w:t>Jéssica Pereira</w:t>
             </w:r>
           </w:p>
         </w:tc>
@@ -6227,7 +6340,8 @@
       <w:tr>
         <w:tc>
           <w:tcPr>
-            <w:tcW w:w="1101" w:type="dxa"/>
+            <w:tcW w:w="2441" w:type="dxa"/>
+            <w:vAlign w:val="center"/>
           </w:tcPr>
           <w:p>
             <w:pPr>
@@ -6239,28 +6353,13 @@
               <w:spacing w:after="0"/>
             </w:pPr>
             <w:r>
-              <w:t>Responsável</w:t>
-            </w:r>
-            <w:r>
-              <w:fldChar w:fldCharType="begin"/>
-            </w:r>
-            <w:r>
-              <w:instrText xml:space="preserve"> XE "</w:instrText>
-            </w:r>
-            <w:r>
-              <w:instrText>Responsável</w:instrText>
-            </w:r>
-            <w:r>
-              <w:instrText xml:space="preserve">" </w:instrText>
-            </w:r>
-            <w:r>
-              <w:fldChar w:fldCharType="end"/>
-            </w:r>
-          </w:p>
-        </w:tc>
-        <w:tc>
-          <w:tcPr>
-            <w:tcW w:w="7543" w:type="dxa"/>
+              <w:t>Descrição</w:t>
+            </w:r>
+          </w:p>
+        </w:tc>
+        <w:tc>
+          <w:tcPr>
+            <w:tcW w:w="6279" w:type="dxa"/>
             <w:vAlign w:val="center"/>
           </w:tcPr>
           <w:p>
@@ -6269,7 +6368,10 @@
               <w:jc w:val="center"/>
             </w:pPr>
             <w:r>
-              <w:t>Jéssica Pereira</w:t>
+              <w:t xml:space="preserve">Solicitar para o usuário o parâmetro de configuração do discurso, seu número de </w:t>
+            </w:r>
+            <w:r>
+              <w:t>parágrafos</w:t>
             </w:r>
           </w:p>
         </w:tc>
@@ -6277,8 +6379,7 @@
       <w:tr>
         <w:tc>
           <w:tcPr>
-            <w:tcW w:w="1101" w:type="dxa"/>
-            <w:vAlign w:val="center"/>
+            <w:tcW w:w="2441" w:type="dxa"/>
           </w:tcPr>
           <w:p>
             <w:pPr>
@@ -6290,13 +6391,13 @@
               <w:spacing w:after="0"/>
             </w:pPr>
             <w:r>
-              <w:t>Descrição</w:t>
-            </w:r>
-          </w:p>
-        </w:tc>
-        <w:tc>
-          <w:tcPr>
-            <w:tcW w:w="7543" w:type="dxa"/>
+              <w:t>Trigger</w:t>
+            </w:r>
+          </w:p>
+        </w:tc>
+        <w:tc>
+          <w:tcPr>
+            <w:tcW w:w="6279" w:type="dxa"/>
             <w:vAlign w:val="center"/>
           </w:tcPr>
           <w:p>
@@ -6305,10 +6406,22 @@
               <w:jc w:val="center"/>
             </w:pPr>
             <w:r>
-              <w:t xml:space="preserve">Solicitar para o usuário o parâmetro de configuração do discurso, seu número de </w:t>
-            </w:r>
-            <w:r>
-              <w:t>parágrafos</w:t>
+              <w:t>Cliente</w:t>
+            </w:r>
+            <w:r>
+              <w:fldChar w:fldCharType="begin"/>
+            </w:r>
+            <w:r>
+              <w:instrText xml:space="preserve"> XE "</w:instrText>
+            </w:r>
+            <w:r>
+              <w:instrText>Cliente</w:instrText>
+            </w:r>
+            <w:r>
+              <w:instrText xml:space="preserve">" </w:instrText>
+            </w:r>
+            <w:r>
+              <w:fldChar w:fldCharType="end"/>
             </w:r>
           </w:p>
         </w:tc>
@@ -6316,7 +6429,7 @@
       <w:tr>
         <w:tc>
           <w:tcPr>
-            <w:tcW w:w="1101" w:type="dxa"/>
+            <w:tcW w:w="2441" w:type="dxa"/>
           </w:tcPr>
           <w:p>
             <w:pPr>
@@ -6328,13 +6441,13 @@
               <w:spacing w:after="0"/>
             </w:pPr>
             <w:r>
-              <w:t>Trigger</w:t>
-            </w:r>
-          </w:p>
-        </w:tc>
-        <w:tc>
-          <w:tcPr>
-            <w:tcW w:w="7543" w:type="dxa"/>
+              <w:t>Atores</w:t>
+            </w:r>
+          </w:p>
+        </w:tc>
+        <w:tc>
+          <w:tcPr>
+            <w:tcW w:w="6279" w:type="dxa"/>
             <w:vAlign w:val="center"/>
           </w:tcPr>
           <w:p>
@@ -6366,7 +6479,8 @@
       <w:tr>
         <w:tc>
           <w:tcPr>
-            <w:tcW w:w="1101" w:type="dxa"/>
+            <w:tcW w:w="2441" w:type="dxa"/>
+            <w:vAlign w:val="center"/>
           </w:tcPr>
           <w:p>
             <w:pPr>
@@ -6378,13 +6492,13 @@
               <w:spacing w:after="0"/>
             </w:pPr>
             <w:r>
-              <w:t>Atores</w:t>
-            </w:r>
-          </w:p>
-        </w:tc>
-        <w:tc>
-          <w:tcPr>
-            <w:tcW w:w="7543" w:type="dxa"/>
+              <w:t>Pré-condições</w:t>
+            </w:r>
+          </w:p>
+        </w:tc>
+        <w:tc>
+          <w:tcPr>
+            <w:tcW w:w="6279" w:type="dxa"/>
             <w:vAlign w:val="center"/>
           </w:tcPr>
           <w:p>
@@ -6393,7 +6507,7 @@
               <w:jc w:val="center"/>
             </w:pPr>
             <w:r>
-              <w:t>Cliente</w:t>
+              <w:t>O sistema</w:t>
             </w:r>
             <w:r>
               <w:fldChar w:fldCharType="begin"/>
@@ -6402,7 +6516,25 @@
               <w:instrText xml:space="preserve"> XE "</w:instrText>
             </w:r>
             <w:r>
-              <w:instrText>Cliente</w:instrText>
+              <w:instrText>sistema</w:instrText>
+            </w:r>
+            <w:r>
+              <w:instrText xml:space="preserve">" </w:instrText>
+            </w:r>
+            <w:r>
+              <w:fldChar w:fldCharType="end"/>
+            </w:r>
+            <w:r>
+              <w:t xml:space="preserve"> deve ter iniciado normalmente e o cliente selecionado o item de Gerar discursos no menu</w:t>
+            </w:r>
+            <w:r>
+              <w:fldChar w:fldCharType="begin"/>
+            </w:r>
+            <w:r>
+              <w:instrText xml:space="preserve"> XE "</w:instrText>
+            </w:r>
+            <w:r>
+              <w:instrText>menu</w:instrText>
             </w:r>
             <w:r>
               <w:instrText xml:space="preserve">" </w:instrText>
@@ -6416,8 +6548,7 @@
       <w:tr>
         <w:tc>
           <w:tcPr>
-            <w:tcW w:w="1101" w:type="dxa"/>
-            <w:vAlign w:val="center"/>
+            <w:tcW w:w="2441" w:type="dxa"/>
           </w:tcPr>
           <w:p>
             <w:pPr>
@@ -6429,13 +6560,13 @@
               <w:spacing w:after="0"/>
             </w:pPr>
             <w:r>
-              <w:t>Pré-condições</w:t>
-            </w:r>
-          </w:p>
-        </w:tc>
-        <w:tc>
-          <w:tcPr>
-            <w:tcW w:w="7543" w:type="dxa"/>
+              <w:t>Resultado</w:t>
+            </w:r>
+          </w:p>
+        </w:tc>
+        <w:tc>
+          <w:tcPr>
+            <w:tcW w:w="6279" w:type="dxa"/>
             <w:vAlign w:val="center"/>
           </w:tcPr>
           <w:p>
@@ -6462,22 +6593,7 @@
               <w:fldChar w:fldCharType="end"/>
             </w:r>
             <w:r>
-              <w:t xml:space="preserve"> deve ter iniciado normalmente e o cliente selecionado o item de Gerar discursos no menu</w:t>
-            </w:r>
-            <w:r>
-              <w:fldChar w:fldCharType="begin"/>
-            </w:r>
-            <w:r>
-              <w:instrText xml:space="preserve"> XE "</w:instrText>
-            </w:r>
-            <w:r>
-              <w:instrText>menu</w:instrText>
-            </w:r>
-            <w:r>
-              <w:instrText xml:space="preserve">" </w:instrText>
-            </w:r>
-            <w:r>
-              <w:fldChar w:fldCharType="end"/>
+              <w:t xml:space="preserve"> ler o número de parágrafos e encaminhar para que o discurso seja gerado</w:t>
             </w:r>
           </w:p>
         </w:tc>
@@ -6485,7 +6601,7 @@
       <w:tr>
         <w:tc>
           <w:tcPr>
-            <w:tcW w:w="1101" w:type="dxa"/>
+            <w:tcW w:w="2441" w:type="dxa"/>
           </w:tcPr>
           <w:p>
             <w:pPr>
@@ -6497,13 +6613,13 @@
               <w:spacing w:after="0"/>
             </w:pPr>
             <w:r>
-              <w:t>Resultado</w:t>
-            </w:r>
-          </w:p>
-        </w:tc>
-        <w:tc>
-          <w:tcPr>
-            <w:tcW w:w="7543" w:type="dxa"/>
+              <w:t>Cenário principal</w:t>
+            </w:r>
+          </w:p>
+        </w:tc>
+        <w:tc>
+          <w:tcPr>
+            <w:tcW w:w="6279" w:type="dxa"/>
             <w:vAlign w:val="center"/>
           </w:tcPr>
           <w:p>
@@ -6512,7 +6628,7 @@
               <w:jc w:val="center"/>
             </w:pPr>
             <w:r>
-              <w:t>O sistema</w:t>
+              <w:t>Cliente</w:t>
             </w:r>
             <w:r>
               <w:fldChar w:fldCharType="begin"/>
@@ -6521,7 +6637,7 @@
               <w:instrText xml:space="preserve"> XE "</w:instrText>
             </w:r>
             <w:r>
-              <w:instrText>sistema</w:instrText>
+              <w:instrText>Cliente</w:instrText>
             </w:r>
             <w:r>
               <w:instrText xml:space="preserve">" </w:instrText>
@@ -6530,7 +6646,7 @@
               <w:fldChar w:fldCharType="end"/>
             </w:r>
             <w:r>
-              <w:t xml:space="preserve"> ler o número de parágrafos e encaminhar para que o discurso seja gerado</w:t>
+              <w:t xml:space="preserve"> solicitou gerar discursos</w:t>
             </w:r>
           </w:p>
         </w:tc>
@@ -6550,7 +6666,7 @@
               <w:spacing w:after="0"/>
             </w:pPr>
             <w:r>
-              <w:t>Cenário principal</w:t>
+              <w:t>Cenários alternativos</w:t>
             </w:r>
           </w:p>
         </w:tc>
@@ -6565,7 +6681,7 @@
               <w:jc w:val="center"/>
             </w:pPr>
             <w:r>
-              <w:t>Cliente</w:t>
+              <w:t>O sistema</w:t>
             </w:r>
             <w:r>
               <w:fldChar w:fldCharType="begin"/>
@@ -6574,7 +6690,7 @@
               <w:instrText xml:space="preserve"> XE "</w:instrText>
             </w:r>
             <w:r>
-              <w:instrText>Cliente</w:instrText>
+              <w:instrText>sistema</w:instrText>
             </w:r>
             <w:r>
               <w:instrText xml:space="preserve">" </w:instrText>
@@ -6583,60 +6699,7 @@
               <w:fldChar w:fldCharType="end"/>
             </w:r>
             <w:r>
-              <w:t xml:space="preserve"> solicitou gerar discursos</w:t>
-            </w:r>
-          </w:p>
-        </w:tc>
-      </w:tr>
-      <w:tr>
-        <w:tc>
-          <w:tcPr>
-            <w:tcW w:w="2441" w:type="dxa"/>
-          </w:tcPr>
-          <w:p>
-            <w:pPr>
-              <w:pStyle w:val="PargrafodaLista"/>
-              <w:numPr>
-                <w:ilvl w:val="0"/>
-                <w:numId w:val="4"/>
-              </w:numPr>
-              <w:spacing w:after="0"/>
-            </w:pPr>
-            <w:r>
-              <w:t>Cenários alternativos</w:t>
-            </w:r>
-          </w:p>
-        </w:tc>
-        <w:tc>
-          <w:tcPr>
-            <w:tcW w:w="6279" w:type="dxa"/>
-            <w:vAlign w:val="center"/>
-          </w:tcPr>
-          <w:p>
-            <w:pPr>
-              <w:spacing w:after="0"/>
-              <w:jc w:val="center"/>
-            </w:pPr>
-            <w:r>
-              <w:t>O sistema</w:t>
-            </w:r>
-            <w:r>
-              <w:fldChar w:fldCharType="begin"/>
-            </w:r>
-            <w:r>
-              <w:instrText xml:space="preserve"> XE "</w:instrText>
-            </w:r>
-            <w:r>
-              <w:instrText>sistema</w:instrText>
-            </w:r>
-            <w:r>
-              <w:instrText xml:space="preserve">" </w:instrText>
-            </w:r>
-            <w:r>
-              <w:fldChar w:fldCharType="end"/>
-            </w:r>
-            <w:r>
-              <w:t xml:space="preserve"> deverá pedir que o usuário redigite corretamente o parâmetro de configuração</w:t>
+              <w:t xml:space="preserve"> deverá retornar ao menu</w:t>
             </w:r>
           </w:p>
         </w:tc>
@@ -6832,7 +6895,7 @@
               <w:spacing w:after="0"/>
             </w:pPr>
             <w:r>
-              <w:t>Criticidade</w:t>
+              <w:t>Fonte</w:t>
             </w:r>
           </w:p>
         </w:tc>
@@ -6847,7 +6910,7 @@
               <w:jc w:val="center"/>
             </w:pPr>
             <w:r>
-              <w:t>Alta</w:t>
+              <w:t>Jéssica Pereira</w:t>
             </w:r>
           </w:p>
         </w:tc>
@@ -6867,7 +6930,22 @@
               <w:spacing w:after="0"/>
             </w:pPr>
             <w:r>
-              <w:t>Fonte</w:t>
+              <w:t>Responsável</w:t>
+            </w:r>
+            <w:r>
+              <w:fldChar w:fldCharType="begin"/>
+            </w:r>
+            <w:r>
+              <w:instrText xml:space="preserve"> XE "</w:instrText>
+            </w:r>
+            <w:r>
+              <w:instrText>Responsável</w:instrText>
+            </w:r>
+            <w:r>
+              <w:instrText xml:space="preserve">" </w:instrText>
+            </w:r>
+            <w:r>
+              <w:fldChar w:fldCharType="end"/>
             </w:r>
           </w:p>
         </w:tc>
@@ -6891,6 +6969,7 @@
         <w:tc>
           <w:tcPr>
             <w:tcW w:w="2441" w:type="dxa"/>
+            <w:vAlign w:val="center"/>
           </w:tcPr>
           <w:p>
             <w:pPr>
@@ -6902,22 +6981,7 @@
               <w:spacing w:after="0"/>
             </w:pPr>
             <w:r>
-              <w:t>Responsável</w:t>
-            </w:r>
-            <w:r>
-              <w:fldChar w:fldCharType="begin"/>
-            </w:r>
-            <w:r>
-              <w:instrText xml:space="preserve"> XE "</w:instrText>
-            </w:r>
-            <w:r>
-              <w:instrText>Responsável</w:instrText>
-            </w:r>
-            <w:r>
-              <w:instrText xml:space="preserve">" </w:instrText>
-            </w:r>
-            <w:r>
-              <w:fldChar w:fldCharType="end"/>
+              <w:t>Descrição</w:t>
             </w:r>
           </w:p>
         </w:tc>
@@ -6932,7 +6996,25 @@
               <w:jc w:val="center"/>
             </w:pPr>
             <w:r>
-              <w:t>Jéssica Pereira</w:t>
+              <w:t>Caso o usuário queira, o sistema</w:t>
+            </w:r>
+            <w:r>
+              <w:fldChar w:fldCharType="begin"/>
+            </w:r>
+            <w:r>
+              <w:instrText xml:space="preserve"> XE "</w:instrText>
+            </w:r>
+            <w:r>
+              <w:instrText>sistema</w:instrText>
+            </w:r>
+            <w:r>
+              <w:instrText xml:space="preserve">" </w:instrText>
+            </w:r>
+            <w:r>
+              <w:fldChar w:fldCharType="end"/>
+            </w:r>
+            <w:r>
+              <w:t xml:space="preserve"> irá exportar o discurso gerado para texto e armazená-lo no sistema</w:t>
             </w:r>
           </w:p>
         </w:tc>
@@ -6941,7 +7023,6 @@
         <w:tc>
           <w:tcPr>
             <w:tcW w:w="2441" w:type="dxa"/>
-            <w:vAlign w:val="center"/>
           </w:tcPr>
           <w:p>
             <w:pPr>
@@ -6953,7 +7034,7 @@
               <w:spacing w:after="0"/>
             </w:pPr>
             <w:r>
-              <w:t>Descrição</w:t>
+              <w:t>Trigger</w:t>
             </w:r>
           </w:p>
         </w:tc>
@@ -6968,7 +7049,7 @@
               <w:jc w:val="center"/>
             </w:pPr>
             <w:r>
-              <w:t>Caso o usuário queira, o sistema</w:t>
+              <w:t>Gerar discurso</w:t>
             </w:r>
             <w:r>
               <w:fldChar w:fldCharType="begin"/>
@@ -6977,16 +7058,13 @@
               <w:instrText xml:space="preserve"> XE "</w:instrText>
             </w:r>
             <w:r>
-              <w:instrText>sistema</w:instrText>
+              <w:instrText>Gerar discurso</w:instrText>
             </w:r>
             <w:r>
               <w:instrText xml:space="preserve">" </w:instrText>
             </w:r>
             <w:r>
               <w:fldChar w:fldCharType="end"/>
-            </w:r>
-            <w:r>
-              <w:t xml:space="preserve"> irá exportar o discurso gerado para texto e armazená-lo no sistema</w:t>
             </w:r>
           </w:p>
         </w:tc>
@@ -7006,7 +7084,7 @@
               <w:spacing w:after="0"/>
             </w:pPr>
             <w:r>
-              <w:t>Trigger</w:t>
+              <w:t>Atores</w:t>
             </w:r>
           </w:p>
         </w:tc>
@@ -7021,7 +7099,7 @@
               <w:jc w:val="center"/>
             </w:pPr>
             <w:r>
-              <w:t>Gerar discurso</w:t>
+              <w:t>Cliente</w:t>
             </w:r>
             <w:r>
               <w:fldChar w:fldCharType="begin"/>
@@ -7030,7 +7108,7 @@
               <w:instrText xml:space="preserve"> XE "</w:instrText>
             </w:r>
             <w:r>
-              <w:instrText>Gerar discurso</w:instrText>
+              <w:instrText>Cliente</w:instrText>
             </w:r>
             <w:r>
               <w:instrText xml:space="preserve">" </w:instrText>
@@ -7056,7 +7134,7 @@
               <w:spacing w:after="0"/>
             </w:pPr>
             <w:r>
-              <w:t>Atores</w:t>
+              <w:t>Pré-condições</w:t>
             </w:r>
           </w:p>
         </w:tc>
@@ -7071,7 +7149,7 @@
               <w:jc w:val="center"/>
             </w:pPr>
             <w:r>
-              <w:t>Cliente</w:t>
+              <w:t>O discurso ter sido gerado e o cliente ter solicitado que o histórico</w:t>
             </w:r>
             <w:r>
               <w:fldChar w:fldCharType="begin"/>
@@ -7080,13 +7158,16 @@
               <w:instrText xml:space="preserve"> XE "</w:instrText>
             </w:r>
             <w:r>
-              <w:instrText>Cliente</w:instrText>
+              <w:instrText>histórico</w:instrText>
             </w:r>
             <w:r>
               <w:instrText xml:space="preserve">" </w:instrText>
             </w:r>
             <w:r>
               <w:fldChar w:fldCharType="end"/>
+            </w:r>
+            <w:r>
+              <w:t xml:space="preserve"> seja armazenado</w:t>
             </w:r>
           </w:p>
         </w:tc>
@@ -7095,6 +7176,7 @@
         <w:tc>
           <w:tcPr>
             <w:tcW w:w="2441" w:type="dxa"/>
+            <w:vAlign w:val="center"/>
           </w:tcPr>
           <w:p>
             <w:pPr>
@@ -7106,7 +7188,7 @@
               <w:spacing w:after="0"/>
             </w:pPr>
             <w:r>
-              <w:t>Pré-condições</w:t>
+              <w:t>Resultado</w:t>
             </w:r>
           </w:p>
         </w:tc>
@@ -7121,7 +7203,7 @@
               <w:jc w:val="center"/>
             </w:pPr>
             <w:r>
-              <w:t>O discurso ter sido gerado e o cliente ter solicitado que o histórico</w:t>
+              <w:t>O discurso salvo em texto e armazenado no sistema</w:t>
             </w:r>
             <w:r>
               <w:fldChar w:fldCharType="begin"/>
@@ -7130,7 +7212,7 @@
               <w:instrText xml:space="preserve"> XE "</w:instrText>
             </w:r>
             <w:r>
-              <w:instrText>histórico</w:instrText>
+              <w:instrText>sistema</w:instrText>
             </w:r>
             <w:r>
               <w:instrText xml:space="preserve">" </w:instrText>
@@ -7139,7 +7221,7 @@
               <w:fldChar w:fldCharType="end"/>
             </w:r>
             <w:r>
-              <w:t xml:space="preserve"> seja armazenado</w:t>
+              <w:t xml:space="preserve"> para consultas futuras</w:t>
             </w:r>
           </w:p>
         </w:tc>
@@ -7148,7 +7230,6 @@
         <w:tc>
           <w:tcPr>
             <w:tcW w:w="2441" w:type="dxa"/>
-            <w:vAlign w:val="center"/>
           </w:tcPr>
           <w:p>
             <w:pPr>
@@ -7160,7 +7241,7 @@
               <w:spacing w:after="0"/>
             </w:pPr>
             <w:r>
-              <w:t>Resultado</w:t>
+              <w:t>Cenário Principal</w:t>
             </w:r>
           </w:p>
         </w:tc>
@@ -7175,7 +7256,7 @@
               <w:jc w:val="center"/>
             </w:pPr>
             <w:r>
-              <w:t>O discurso salvo em texto e armazenado no sistema</w:t>
+              <w:t>Após o discurso ter sido gerado e exibido na tela, o sistema</w:t>
             </w:r>
             <w:r>
               <w:fldChar w:fldCharType="begin"/>
@@ -7193,7 +7274,7 @@
               <w:fldChar w:fldCharType="end"/>
             </w:r>
             <w:r>
-              <w:t xml:space="preserve"> para consultas futuras</w:t>
+              <w:t xml:space="preserve"> perguntará se o cliente deseja exportar e salvar o mesmo.</w:t>
             </w:r>
           </w:p>
         </w:tc>
@@ -7213,7 +7294,13 @@
               <w:spacing w:after="0"/>
             </w:pPr>
             <w:r>
-              <w:t>Cenário Principal</w:t>
+              <w:t xml:space="preserve">Cenários </w:t>
+            </w:r>
+            <w:r>
+              <w:t>alternativo</w:t>
+            </w:r>
+            <w:r>
+              <w:t>s</w:t>
             </w:r>
           </w:p>
         </w:tc>
@@ -7228,65 +7315,6 @@
               <w:jc w:val="center"/>
             </w:pPr>
             <w:r>
-              <w:t>Após o discurso ter sido gerado e exibido na tela, o sistema</w:t>
-            </w:r>
-            <w:r>
-              <w:fldChar w:fldCharType="begin"/>
-            </w:r>
-            <w:r>
-              <w:instrText xml:space="preserve"> XE "</w:instrText>
-            </w:r>
-            <w:r>
-              <w:instrText>sistema</w:instrText>
-            </w:r>
-            <w:r>
-              <w:instrText xml:space="preserve">" </w:instrText>
-            </w:r>
-            <w:r>
-              <w:fldChar w:fldCharType="end"/>
-            </w:r>
-            <w:r>
-              <w:t xml:space="preserve"> perguntará se o cliente deseja exportar e salvar o mesmo.</w:t>
-            </w:r>
-          </w:p>
-        </w:tc>
-      </w:tr>
-      <w:tr>
-        <w:tc>
-          <w:tcPr>
-            <w:tcW w:w="2441" w:type="dxa"/>
-          </w:tcPr>
-          <w:p>
-            <w:pPr>
-              <w:pStyle w:val="PargrafodaLista"/>
-              <w:numPr>
-                <w:ilvl w:val="0"/>
-                <w:numId w:val="6"/>
-              </w:numPr>
-              <w:spacing w:after="0"/>
-            </w:pPr>
-            <w:r>
-              <w:t xml:space="preserve">Cenários </w:t>
-            </w:r>
-            <w:r>
-              <w:t>alternativo</w:t>
-            </w:r>
-            <w:r>
-              <w:t>s</w:t>
-            </w:r>
-          </w:p>
-        </w:tc>
-        <w:tc>
-          <w:tcPr>
-            <w:tcW w:w="6279" w:type="dxa"/>
-            <w:vAlign w:val="center"/>
-          </w:tcPr>
-          <w:p>
-            <w:pPr>
-              <w:spacing w:after="0"/>
-              <w:jc w:val="center"/>
-            </w:pPr>
-            <w:r>
               <w:t>O sistema</w:t>
             </w:r>
             <w:r>
@@ -7326,6 +7354,11 @@
         </w:tc>
       </w:tr>
     </w:tbl>
+    <w:p>
+      <w:pPr>
+        <w:spacing w:after="0"/>
+      </w:pPr>
+    </w:p>
     <w:p>
       <w:pPr>
         <w:spacing w:after="0"/>
@@ -7529,7 +7562,7 @@
               <w:spacing w:after="0"/>
             </w:pPr>
             <w:r>
-              <w:t>Criticidade</w:t>
+              <w:t>Fonte</w:t>
             </w:r>
           </w:p>
         </w:tc>
@@ -7544,7 +7577,7 @@
               <w:jc w:val="center"/>
             </w:pPr>
             <w:r>
-              <w:t>Média</w:t>
+              <w:t>Jéssica Pereira</w:t>
             </w:r>
           </w:p>
         </w:tc>
@@ -7552,7 +7585,7 @@
       <w:tr>
         <w:tc>
           <w:tcPr>
-            <w:tcW w:w="2191" w:type="dxa"/>
+            <w:tcW w:w="2441" w:type="dxa"/>
           </w:tcPr>
           <w:p>
             <w:pPr>
@@ -7564,7 +7597,22 @@
               <w:spacing w:after="0"/>
             </w:pPr>
             <w:r>
-              <w:t>Fonte</w:t>
+              <w:t>Responsável</w:t>
+            </w:r>
+            <w:r>
+              <w:fldChar w:fldCharType="begin"/>
+            </w:r>
+            <w:r>
+              <w:instrText xml:space="preserve"> XE "</w:instrText>
+            </w:r>
+            <w:r>
+              <w:instrText>Responsável</w:instrText>
+            </w:r>
+            <w:r>
+              <w:instrText xml:space="preserve">" </w:instrText>
+            </w:r>
+            <w:r>
+              <w:fldChar w:fldCharType="end"/>
             </w:r>
           </w:p>
         </w:tc>
@@ -7587,7 +7635,8 @@
       <w:tr>
         <w:tc>
           <w:tcPr>
-            <w:tcW w:w="2191" w:type="dxa"/>
+            <w:tcW w:w="2441" w:type="dxa"/>
+            <w:vAlign w:val="center"/>
           </w:tcPr>
           <w:p>
             <w:pPr>
@@ -7599,22 +7648,7 @@
               <w:spacing w:after="0"/>
             </w:pPr>
             <w:r>
-              <w:t>Responsável</w:t>
-            </w:r>
-            <w:r>
-              <w:fldChar w:fldCharType="begin"/>
-            </w:r>
-            <w:r>
-              <w:instrText xml:space="preserve"> XE "</w:instrText>
-            </w:r>
-            <w:r>
-              <w:instrText>Responsável</w:instrText>
-            </w:r>
-            <w:r>
-              <w:instrText xml:space="preserve">" </w:instrText>
-            </w:r>
-            <w:r>
-              <w:fldChar w:fldCharType="end"/>
+              <w:t>Descrição</w:t>
             </w:r>
           </w:p>
         </w:tc>
@@ -7629,7 +7663,22 @@
               <w:jc w:val="center"/>
             </w:pPr>
             <w:r>
-              <w:t>Jéssica Pereira</w:t>
+              <w:t>O usuário poderá consultar os discursos exportados e salvos no sistema</w:t>
+            </w:r>
+            <w:r>
+              <w:fldChar w:fldCharType="begin"/>
+            </w:r>
+            <w:r>
+              <w:instrText xml:space="preserve"> XE "</w:instrText>
+            </w:r>
+            <w:r>
+              <w:instrText>sistema</w:instrText>
+            </w:r>
+            <w:r>
+              <w:instrText xml:space="preserve">" </w:instrText>
+            </w:r>
+            <w:r>
+              <w:fldChar w:fldCharType="end"/>
             </w:r>
           </w:p>
         </w:tc>
@@ -7637,8 +7686,7 @@
       <w:tr>
         <w:tc>
           <w:tcPr>
-            <w:tcW w:w="2191" w:type="dxa"/>
-            <w:vAlign w:val="center"/>
+            <w:tcW w:w="2441" w:type="dxa"/>
           </w:tcPr>
           <w:p>
             <w:pPr>
@@ -7650,7 +7698,7 @@
               <w:spacing w:after="0"/>
             </w:pPr>
             <w:r>
-              <w:t>Descrição</w:t>
+              <w:t>Trigger</w:t>
             </w:r>
           </w:p>
         </w:tc>
@@ -7665,22 +7713,7 @@
               <w:jc w:val="center"/>
             </w:pPr>
             <w:r>
-              <w:t>O usuário poderá consultar os discursos exportados e salvos no sistema</w:t>
-            </w:r>
-            <w:r>
-              <w:fldChar w:fldCharType="begin"/>
-            </w:r>
-            <w:r>
-              <w:instrText xml:space="preserve"> XE "</w:instrText>
-            </w:r>
-            <w:r>
-              <w:instrText>sistema</w:instrText>
-            </w:r>
-            <w:r>
-              <w:instrText xml:space="preserve">" </w:instrText>
-            </w:r>
-            <w:r>
-              <w:fldChar w:fldCharType="end"/>
+              <w:t>Exibir lista de discursos salvos</w:t>
             </w:r>
           </w:p>
         </w:tc>
@@ -7688,7 +7721,7 @@
       <w:tr>
         <w:tc>
           <w:tcPr>
-            <w:tcW w:w="2191" w:type="dxa"/>
+            <w:tcW w:w="2441" w:type="dxa"/>
           </w:tcPr>
           <w:p>
             <w:pPr>
@@ -7700,7 +7733,7 @@
               <w:spacing w:after="0"/>
             </w:pPr>
             <w:r>
-              <w:t>Trigger</w:t>
+              <w:t>Atores</w:t>
             </w:r>
           </w:p>
         </w:tc>
@@ -7715,7 +7748,22 @@
               <w:jc w:val="center"/>
             </w:pPr>
             <w:r>
-              <w:t>Exibir lista de discursos salvos</w:t>
+              <w:t>Cliente</w:t>
+            </w:r>
+            <w:r>
+              <w:fldChar w:fldCharType="begin"/>
+            </w:r>
+            <w:r>
+              <w:instrText xml:space="preserve"> XE "</w:instrText>
+            </w:r>
+            <w:r>
+              <w:instrText>Cliente</w:instrText>
+            </w:r>
+            <w:r>
+              <w:instrText xml:space="preserve">" </w:instrText>
+            </w:r>
+            <w:r>
+              <w:fldChar w:fldCharType="end"/>
             </w:r>
           </w:p>
         </w:tc>
@@ -7723,7 +7771,8 @@
       <w:tr>
         <w:tc>
           <w:tcPr>
-            <w:tcW w:w="2191" w:type="dxa"/>
+            <w:tcW w:w="2441" w:type="dxa"/>
+            <w:vAlign w:val="center"/>
           </w:tcPr>
           <w:p>
             <w:pPr>
@@ -7735,7 +7784,7 @@
               <w:spacing w:after="0"/>
             </w:pPr>
             <w:r>
-              <w:t>Atores</w:t>
+              <w:t>Pré-condições</w:t>
             </w:r>
           </w:p>
         </w:tc>
@@ -7750,22 +7799,13 @@
               <w:jc w:val="center"/>
             </w:pPr>
             <w:r>
-              <w:t>Cliente</w:t>
-            </w:r>
-            <w:r>
-              <w:fldChar w:fldCharType="begin"/>
-            </w:r>
-            <w:r>
-              <w:instrText xml:space="preserve"> XE "</w:instrText>
-            </w:r>
-            <w:r>
-              <w:instrText>Cliente</w:instrText>
-            </w:r>
-            <w:r>
-              <w:instrText xml:space="preserve">" </w:instrText>
-            </w:r>
-            <w:r>
-              <w:fldChar w:fldCharType="end"/>
+              <w:t>Que o usuário escolha consultar os discursos e que a lista de discursos armazenadas tenha sido exibida na tela para que ele</w:t>
+            </w:r>
+            <w:r>
+              <w:t xml:space="preserve"> possa escolher qual discurso </w:t>
+            </w:r>
+            <w:r>
+              <w:t>consultar</w:t>
             </w:r>
           </w:p>
         </w:tc>
@@ -7773,8 +7813,7 @@
       <w:tr>
         <w:tc>
           <w:tcPr>
-            <w:tcW w:w="2191" w:type="dxa"/>
-            <w:vAlign w:val="center"/>
+            <w:tcW w:w="2441" w:type="dxa"/>
           </w:tcPr>
           <w:p>
             <w:pPr>
@@ -7786,7 +7825,7 @@
               <w:spacing w:after="0"/>
             </w:pPr>
             <w:r>
-              <w:t>Pré-condições</w:t>
+              <w:t>Resultado</w:t>
             </w:r>
           </w:p>
         </w:tc>
@@ -7801,13 +7840,7 @@
               <w:jc w:val="center"/>
             </w:pPr>
             <w:r>
-              <w:t>Que o usuário escolha consultar os discursos e que a lista de discursos armazenadas tenha sido exibida na tela para que ele</w:t>
-            </w:r>
-            <w:r>
-              <w:t xml:space="preserve"> possa escolher qual discurso </w:t>
-            </w:r>
-            <w:r>
-              <w:t>consultar</w:t>
+              <w:t>Discurso escolhido pelo usuário exibido na tela</w:t>
             </w:r>
           </w:p>
         </w:tc>
@@ -7815,7 +7848,7 @@
       <w:tr>
         <w:tc>
           <w:tcPr>
-            <w:tcW w:w="2191" w:type="dxa"/>
+            <w:tcW w:w="2441" w:type="dxa"/>
           </w:tcPr>
           <w:p>
             <w:pPr>
@@ -7827,7 +7860,7 @@
               <w:spacing w:after="0"/>
             </w:pPr>
             <w:r>
-              <w:t>Resultado</w:t>
+              <w:t>Cenário principal</w:t>
             </w:r>
           </w:p>
         </w:tc>
@@ -7842,7 +7875,22 @@
               <w:jc w:val="center"/>
             </w:pPr>
             <w:r>
-              <w:t>Discurso escolhido pelo usuário exibido na tela</w:t>
+              <w:t>O cliente escolheu a opção de consultar um discurso no sistema</w:t>
+            </w:r>
+            <w:r>
+              <w:fldChar w:fldCharType="begin"/>
+            </w:r>
+            <w:r>
+              <w:instrText xml:space="preserve"> XE "</w:instrText>
+            </w:r>
+            <w:r>
+              <w:instrText>sistema</w:instrText>
+            </w:r>
+            <w:r>
+              <w:instrText xml:space="preserve">" </w:instrText>
+            </w:r>
+            <w:r>
+              <w:fldChar w:fldCharType="end"/>
             </w:r>
           </w:p>
         </w:tc>
@@ -7862,7 +7910,13 @@
               <w:spacing w:after="0"/>
             </w:pPr>
             <w:r>
-              <w:t>Cenário principal</w:t>
+              <w:t xml:space="preserve">Cenários </w:t>
+            </w:r>
+            <w:r>
+              <w:t>alternativo</w:t>
+            </w:r>
+            <w:r>
+              <w:t>s</w:t>
             </w:r>
           </w:p>
         </w:tc>
@@ -7877,7 +7931,7 @@
               <w:jc w:val="center"/>
             </w:pPr>
             <w:r>
-              <w:t>O cliente escolheu a opção de consultar um discurso no sistema</w:t>
+              <w:t>O sistema</w:t>
             </w:r>
             <w:r>
               <w:fldChar w:fldCharType="begin"/>
@@ -7894,64 +7948,17 @@
             <w:r>
               <w:fldChar w:fldCharType="end"/>
             </w:r>
-          </w:p>
-        </w:tc>
-      </w:tr>
-      <w:tr>
-        <w:tc>
-          <w:tcPr>
-            <w:tcW w:w="2441" w:type="dxa"/>
-          </w:tcPr>
-          <w:p>
-            <w:pPr>
-              <w:pStyle w:val="PargrafodaLista"/>
-              <w:numPr>
-                <w:ilvl w:val="0"/>
-                <w:numId w:val="7"/>
-              </w:numPr>
-              <w:spacing w:after="0"/>
-            </w:pPr>
-            <w:r>
-              <w:t xml:space="preserve">Cenários </w:t>
-            </w:r>
-            <w:r>
-              <w:t>alternativo</w:t>
-            </w:r>
-            <w:r>
-              <w:t>s</w:t>
-            </w:r>
-          </w:p>
-        </w:tc>
-        <w:tc>
-          <w:tcPr>
-            <w:tcW w:w="6279" w:type="dxa"/>
-            <w:vAlign w:val="center"/>
-          </w:tcPr>
-          <w:p>
-            <w:pPr>
-              <w:spacing w:after="0"/>
-              <w:jc w:val="center"/>
-            </w:pPr>
-            <w:r>
-              <w:t>O sistema</w:t>
-            </w:r>
-            <w:r>
-              <w:fldChar w:fldCharType="begin"/>
-            </w:r>
-            <w:r>
-              <w:instrText xml:space="preserve"> XE "</w:instrText>
-            </w:r>
-            <w:r>
-              <w:instrText>sistema</w:instrText>
-            </w:r>
-            <w:r>
-              <w:instrText xml:space="preserve">" </w:instrText>
-            </w:r>
-            <w:r>
-              <w:fldChar w:fldCharType="end"/>
-            </w:r>
-            <w:r>
-              <w:t xml:space="preserve"> deverá exibir uma mensagem informando que não há discursos salvos, ou que não foi possível acessar os arquivos</w:t>
+            <w:r>
+              <w:t xml:space="preserve"> deverá exibir uma</w:t>
+            </w:r>
+            <w:r>
+              <w:t xml:space="preserve"> mensagem informando que não há discurso salvo com aquele identificador</w:t>
+            </w:r>
+            <w:r>
+              <w:t xml:space="preserve">, ou que não </w:t>
+            </w:r>
+            <w:r>
+              <w:t>foi possível acessar o arquivo.</w:t>
             </w:r>
           </w:p>
         </w:tc>
@@ -8147,7 +8154,7 @@
               <w:spacing w:after="0"/>
             </w:pPr>
             <w:r>
-              <w:t>Criticidade</w:t>
+              <w:t>Fonte</w:t>
             </w:r>
           </w:p>
         </w:tc>
@@ -8162,7 +8169,7 @@
               <w:jc w:val="center"/>
             </w:pPr>
             <w:r>
-              <w:t>Média</w:t>
+              <w:t>Jéssica Pereira</w:t>
             </w:r>
           </w:p>
         </w:tc>
@@ -8170,7 +8177,7 @@
       <w:tr>
         <w:tc>
           <w:tcPr>
-            <w:tcW w:w="2191" w:type="dxa"/>
+            <w:tcW w:w="2441" w:type="dxa"/>
           </w:tcPr>
           <w:p>
             <w:pPr>
@@ -8182,7 +8189,22 @@
               <w:spacing w:after="0"/>
             </w:pPr>
             <w:r>
-              <w:t>Fonte</w:t>
+              <w:t>Responsável</w:t>
+            </w:r>
+            <w:r>
+              <w:fldChar w:fldCharType="begin"/>
+            </w:r>
+            <w:r>
+              <w:instrText xml:space="preserve"> XE "</w:instrText>
+            </w:r>
+            <w:r>
+              <w:instrText>Responsável</w:instrText>
+            </w:r>
+            <w:r>
+              <w:instrText xml:space="preserve">" </w:instrText>
+            </w:r>
+            <w:r>
+              <w:fldChar w:fldCharType="end"/>
             </w:r>
           </w:p>
         </w:tc>
@@ -8205,7 +8227,7 @@
       <w:tr>
         <w:tc>
           <w:tcPr>
-            <w:tcW w:w="2191" w:type="dxa"/>
+            <w:tcW w:w="2441" w:type="dxa"/>
           </w:tcPr>
           <w:p>
             <w:pPr>
@@ -8217,22 +8239,7 @@
               <w:spacing w:after="0"/>
             </w:pPr>
             <w:r>
-              <w:t>Responsável</w:t>
-            </w:r>
-            <w:r>
-              <w:fldChar w:fldCharType="begin"/>
-            </w:r>
-            <w:r>
-              <w:instrText xml:space="preserve"> XE "</w:instrText>
-            </w:r>
-            <w:r>
-              <w:instrText>Responsável</w:instrText>
-            </w:r>
-            <w:r>
-              <w:instrText xml:space="preserve">" </w:instrText>
-            </w:r>
-            <w:r>
-              <w:fldChar w:fldCharType="end"/>
+              <w:t>Descrição</w:t>
             </w:r>
           </w:p>
         </w:tc>
@@ -8247,7 +8254,7 @@
               <w:jc w:val="center"/>
             </w:pPr>
             <w:r>
-              <w:t>Jéssica Pereira</w:t>
+              <w:t>Exibir todos os discursos salvos por índice, do mais antigo ao mais recente</w:t>
             </w:r>
           </w:p>
         </w:tc>
@@ -8255,7 +8262,7 @@
       <w:tr>
         <w:tc>
           <w:tcPr>
-            <w:tcW w:w="2191" w:type="dxa"/>
+            <w:tcW w:w="2441" w:type="dxa"/>
           </w:tcPr>
           <w:p>
             <w:pPr>
@@ -8267,7 +8274,7 @@
               <w:spacing w:after="0"/>
             </w:pPr>
             <w:r>
-              <w:t>Descrição</w:t>
+              <w:t>Trigger</w:t>
             </w:r>
           </w:p>
         </w:tc>
@@ -8282,7 +8289,22 @@
               <w:jc w:val="center"/>
             </w:pPr>
             <w:r>
-              <w:t>Exibir todos os discursos salvos por índice, do mais antigo ao mais recente</w:t>
+              <w:t>Cliente</w:t>
+            </w:r>
+            <w:r>
+              <w:fldChar w:fldCharType="begin"/>
+            </w:r>
+            <w:r>
+              <w:instrText xml:space="preserve"> XE "</w:instrText>
+            </w:r>
+            <w:r>
+              <w:instrText>Cliente</w:instrText>
+            </w:r>
+            <w:r>
+              <w:instrText xml:space="preserve">" </w:instrText>
+            </w:r>
+            <w:r>
+              <w:fldChar w:fldCharType="end"/>
             </w:r>
           </w:p>
         </w:tc>
@@ -8290,7 +8312,7 @@
       <w:tr>
         <w:tc>
           <w:tcPr>
-            <w:tcW w:w="2191" w:type="dxa"/>
+            <w:tcW w:w="2441" w:type="dxa"/>
           </w:tcPr>
           <w:p>
             <w:pPr>
@@ -8302,7 +8324,7 @@
               <w:spacing w:after="0"/>
             </w:pPr>
             <w:r>
-              <w:t>Trigger</w:t>
+              <w:t>Atores</w:t>
             </w:r>
           </w:p>
         </w:tc>
@@ -8340,7 +8362,8 @@
       <w:tr>
         <w:tc>
           <w:tcPr>
-            <w:tcW w:w="2191" w:type="dxa"/>
+            <w:tcW w:w="2441" w:type="dxa"/>
+            <w:vAlign w:val="center"/>
           </w:tcPr>
           <w:p>
             <w:pPr>
@@ -8352,7 +8375,7 @@
               <w:spacing w:after="0"/>
             </w:pPr>
             <w:r>
-              <w:t>Atores</w:t>
+              <w:t>Pré-condições</w:t>
             </w:r>
           </w:p>
         </w:tc>
@@ -8367,7 +8390,7 @@
               <w:jc w:val="center"/>
             </w:pPr>
             <w:r>
-              <w:t>Cliente</w:t>
+              <w:t>Que o cliente tenha escolhido consultar o histórico</w:t>
             </w:r>
             <w:r>
               <w:fldChar w:fldCharType="begin"/>
@@ -8376,13 +8399,16 @@
               <w:instrText xml:space="preserve"> XE "</w:instrText>
             </w:r>
             <w:r>
-              <w:instrText>Cliente</w:instrText>
+              <w:instrText>histórico</w:instrText>
             </w:r>
             <w:r>
               <w:instrText xml:space="preserve">" </w:instrText>
             </w:r>
             <w:r>
               <w:fldChar w:fldCharType="end"/>
+            </w:r>
+            <w:r>
+              <w:t xml:space="preserve"> de discursos salvos</w:t>
             </w:r>
           </w:p>
         </w:tc>
@@ -8390,8 +8416,7 @@
       <w:tr>
         <w:tc>
           <w:tcPr>
-            <w:tcW w:w="2191" w:type="dxa"/>
-            <w:vAlign w:val="center"/>
+            <w:tcW w:w="2441" w:type="dxa"/>
           </w:tcPr>
           <w:p>
             <w:pPr>
@@ -8403,7 +8428,7 @@
               <w:spacing w:after="0"/>
             </w:pPr>
             <w:r>
-              <w:t>Pré-condições</w:t>
+              <w:t>Resultado</w:t>
             </w:r>
           </w:p>
         </w:tc>
@@ -8418,25 +8443,7 @@
               <w:jc w:val="center"/>
             </w:pPr>
             <w:r>
-              <w:t>Que o cliente tenha escolhido consultar o histórico</w:t>
-            </w:r>
-            <w:r>
-              <w:fldChar w:fldCharType="begin"/>
-            </w:r>
-            <w:r>
-              <w:instrText xml:space="preserve"> XE "</w:instrText>
-            </w:r>
-            <w:r>
-              <w:instrText>histórico</w:instrText>
-            </w:r>
-            <w:r>
-              <w:instrText xml:space="preserve">" </w:instrText>
-            </w:r>
-            <w:r>
-              <w:fldChar w:fldCharType="end"/>
-            </w:r>
-            <w:r>
-              <w:t xml:space="preserve"> de discursos salvos</w:t>
+              <w:t>Uma lista com todos os índices de todos os discursos exibidos na tela para que o cliente possa escolher um</w:t>
             </w:r>
           </w:p>
         </w:tc>
@@ -8444,7 +8451,7 @@
       <w:tr>
         <w:tc>
           <w:tcPr>
-            <w:tcW w:w="2191" w:type="dxa"/>
+            <w:tcW w:w="2441" w:type="dxa"/>
           </w:tcPr>
           <w:p>
             <w:pPr>
@@ -8456,7 +8463,7 @@
               <w:spacing w:after="0"/>
             </w:pPr>
             <w:r>
-              <w:t>Resultado</w:t>
+              <w:t>Cenário principal</w:t>
             </w:r>
           </w:p>
         </w:tc>
@@ -8471,7 +8478,25 @@
               <w:jc w:val="center"/>
             </w:pPr>
             <w:r>
-              <w:t>Uma lista com todos os índices de todos os discursos exibidos na tela para que o cliente possa escolher um</w:t>
+              <w:t>Foi escolhido a opção consultar histórico</w:t>
+            </w:r>
+            <w:r>
+              <w:fldChar w:fldCharType="begin"/>
+            </w:r>
+            <w:r>
+              <w:instrText xml:space="preserve"> XE "</w:instrText>
+            </w:r>
+            <w:r>
+              <w:instrText>histórico</w:instrText>
+            </w:r>
+            <w:r>
+              <w:instrText xml:space="preserve">" </w:instrText>
+            </w:r>
+            <w:r>
+              <w:fldChar w:fldCharType="end"/>
+            </w:r>
+            <w:r>
+              <w:t xml:space="preserve"> de discursos</w:t>
             </w:r>
           </w:p>
         </w:tc>
@@ -8491,59 +8516,6 @@
               <w:spacing w:after="0"/>
             </w:pPr>
             <w:r>
-              <w:t>Cenário principal</w:t>
-            </w:r>
-          </w:p>
-        </w:tc>
-        <w:tc>
-          <w:tcPr>
-            <w:tcW w:w="6279" w:type="dxa"/>
-            <w:vAlign w:val="center"/>
-          </w:tcPr>
-          <w:p>
-            <w:pPr>
-              <w:spacing w:after="0"/>
-              <w:jc w:val="center"/>
-            </w:pPr>
-            <w:r>
-              <w:t>Foi escolhido a opção consultar histórico</w:t>
-            </w:r>
-            <w:r>
-              <w:fldChar w:fldCharType="begin"/>
-            </w:r>
-            <w:r>
-              <w:instrText xml:space="preserve"> XE "</w:instrText>
-            </w:r>
-            <w:r>
-              <w:instrText>histórico</w:instrText>
-            </w:r>
-            <w:r>
-              <w:instrText xml:space="preserve">" </w:instrText>
-            </w:r>
-            <w:r>
-              <w:fldChar w:fldCharType="end"/>
-            </w:r>
-            <w:r>
-              <w:t xml:space="preserve"> de discursos</w:t>
-            </w:r>
-          </w:p>
-        </w:tc>
-      </w:tr>
-      <w:tr>
-        <w:tc>
-          <w:tcPr>
-            <w:tcW w:w="2441" w:type="dxa"/>
-          </w:tcPr>
-          <w:p>
-            <w:pPr>
-              <w:pStyle w:val="PargrafodaLista"/>
-              <w:numPr>
-                <w:ilvl w:val="0"/>
-                <w:numId w:val="8"/>
-              </w:numPr>
-              <w:spacing w:after="0"/>
-            </w:pPr>
-            <w:r>
               <w:t>Cenário</w:t>
             </w:r>
             <w:r>
@@ -8631,7 +8603,7 @@
           <w:szCs w:val="24"/>
         </w:rPr>
       </w:pPr>
-      <w:bookmarkStart w:id="15" w:name="_Toc451082856"/>
+      <w:bookmarkStart w:id="16" w:name="_Toc451082856"/>
       <w:r>
         <w:rPr>
           <w:b/>
@@ -8642,7 +8614,7 @@
         <w:lastRenderedPageBreak/>
         <w:t>Diagrama de Fluxo de Dados (DFD)</w:t>
       </w:r>
-      <w:bookmarkEnd w:id="15"/>
+      <w:bookmarkEnd w:id="16"/>
     </w:p>
     <w:p>
       <w:pPr>
@@ -9070,7 +9042,7 @@
           <w:szCs w:val="24"/>
         </w:rPr>
       </w:pPr>
-      <w:bookmarkStart w:id="16" w:name="_Toc451082857"/>
+      <w:bookmarkStart w:id="17" w:name="_Toc451082857"/>
       <w:r>
         <w:rPr>
           <w:b/>
@@ -9081,7 +9053,7 @@
         <w:lastRenderedPageBreak/>
         <w:t>Glossário</w:t>
       </w:r>
-      <w:bookmarkEnd w:id="16"/>
+      <w:bookmarkEnd w:id="17"/>
     </w:p>
     <w:p>
       <w:pPr>
@@ -9326,8 +9298,6 @@
       <w:r>
         <w:t>política</w:t>
       </w:r>
-      <w:bookmarkStart w:id="17" w:name="_GoBack"/>
-      <w:bookmarkEnd w:id="17"/>
       <w:r>
         <w:t xml:space="preserve"> mundial que deve </w:t>
       </w:r>
@@ -10081,7 +10051,7 @@
           <w:rPr>
             <w:noProof/>
           </w:rPr>
-          <w:t>11</w:t>
+          <w:t>4</w:t>
         </w:r>
         <w:r>
           <w:fldChar w:fldCharType="end"/>
@@ -12111,7 +12081,7 @@
 </file>
 
 <file path=customXml/itemProps1.xml><?xml version="1.0" encoding="utf-8"?>
-<ds:datastoreItem xmlns:ds="http://schemas.openxmlformats.org/officeDocument/2006/customXml" ds:itemID="{2C12CAFE-27F8-43E7-9A0D-3ED63A90FE65}">
+<ds:datastoreItem xmlns:ds="http://schemas.openxmlformats.org/officeDocument/2006/customXml" ds:itemID="{98FC8DE6-9F31-4708-8FAA-A1D8BA65FA4E}">
   <ds:schemaRefs>
     <ds:schemaRef ds:uri="http://schemas.openxmlformats.org/officeDocument/2006/bibliography"/>
   </ds:schemaRefs>

</xml_diff>